<commit_message>
Updated the call for papers
</commit_message>
<xml_diff>
--- a/formalise-2024-cfp.docx
+++ b/formalise-2024-cfp.docx
@@ -62,7 +62,18 @@
                 <w:sz w:val="72"/>
                 <w:szCs w:val="72"/>
               </w:rPr>
-              <w:t xml:space="preserve"> 2023</w:t>
+              <w:t xml:space="preserve"> 202</w:t>
+            </w:r>
+            <w:r>
+              <w:rPr>
+                <w:rFonts w:asciiTheme="majorHAnsi" w:hAnsiTheme="majorHAnsi" w:cstheme="majorHAnsi"/>
+                <w:b/>
+                <w:bCs/>
+                <w:color w:val="FFFFFF" w:themeColor="background1"/>
+                <w:sz w:val="72"/>
+                <w:szCs w:val="72"/>
+              </w:rPr>
+              <w:t>4</w:t>
             </w:r>
           </w:p>
           <w:p>
@@ -4044,7 +4055,7 @@
 </file>
 
 <file path=customXml/itemProps1.xml><?xml version="1.0" encoding="utf-8"?>
-<ds:datastoreItem xmlns:ds="http://schemas.openxmlformats.org/officeDocument/2006/customXml" ds:itemID="{EFFAD867-1655-8F40-8264-A82C265BEAC1}">
+<ds:datastoreItem xmlns:ds="http://schemas.openxmlformats.org/officeDocument/2006/customXml" ds:itemID="{402AAAA2-B1E3-AC43-801C-0B36F05EA690}">
   <ds:schemaRefs>
     <ds:schemaRef ds:uri="http://schemas.openxmlformats.org/officeDocument/2006/bibliography"/>
   </ds:schemaRefs>

</xml_diff>